<commit_message>
initial commit with fixing the derivative notation in our general example in the main text
</commit_message>
<xml_diff>
--- a/revision_package/Response_to_reviewers_second_revision.docx
+++ b/revision_package/Response_to_reviewers_second_revision.docx
@@ -385,6 +385,47 @@
         </w:rPr>
         <w:t xml:space="preserve">I see his example of this and think it works. </w:t>
       </w:r>
+      <w:r>
+        <w:rPr>
+          <w:rFonts w:ascii="Helvetica" w:hAnsi="Helvetica" w:cs="Helvetica"/>
+        </w:rPr>
+        <w:t xml:space="preserve"> But it may require a slight change in our definition of direct effects.  Is the sensitivity of </w:t>
+      </w:r>
+      <w:proofErr w:type="gramStart"/>
+      <w:r>
+        <w:rPr>
+          <w:rFonts w:ascii="Helvetica" w:hAnsi="Helvetica" w:cs="Helvetica"/>
+        </w:rPr>
+        <w:t>a species</w:t>
+      </w:r>
+      <w:proofErr w:type="gramEnd"/>
+      <w:r>
+        <w:rPr>
+          <w:rFonts w:ascii="Helvetica" w:hAnsi="Helvetica" w:cs="Helvetica"/>
+        </w:rPr>
+        <w:t xml:space="preserve"> equilibrium abundance in monoculture (by definition K) a direct effect? Or is the sensitivity of the species competitive equilibrium abundance while holding the competitor’s </w:t>
+      </w:r>
+      <w:r>
+        <w:rPr>
+          <w:rFonts w:ascii="Helvetica" w:hAnsi="Helvetica" w:cs="Helvetica"/>
+        </w:rPr>
+        <w:lastRenderedPageBreak/>
+        <w:t xml:space="preserve">abundance constant the direct effect? The second definition is what we have in the paper, but the derivation that </w:t>
+      </w:r>
+      <w:proofErr w:type="spellStart"/>
+      <w:r>
+        <w:rPr>
+          <w:rFonts w:ascii="Helvetica" w:hAnsi="Helvetica" w:cs="Helvetica"/>
+        </w:rPr>
+        <w:t>Klausmeier</w:t>
+      </w:r>
+      <w:proofErr w:type="spellEnd"/>
+      <w:r>
+        <w:rPr>
+          <w:rFonts w:ascii="Helvetica" w:hAnsi="Helvetica" w:cs="Helvetica"/>
+        </w:rPr>
+        <w:t xml:space="preserve"> uses depends on the sensitivity of K. </w:t>
+      </w:r>
     </w:p>
     <w:p>
       <w:pPr>
@@ -459,14 +500,19 @@
         <w:rPr>
           <w:rFonts w:ascii="Helvetica" w:hAnsi="Helvetica" w:cs="Helvetica"/>
         </w:rPr>
-        <w:lastRenderedPageBreak/>
         <w:t xml:space="preserve">I don’t love this suggestion because it seems to defeat the purpose of looking at the mechanistic models in the first place.  </w:t>
       </w:r>
       <w:r>
         <w:rPr>
           <w:rFonts w:ascii="Helvetica" w:hAnsi="Helvetica" w:cs="Helvetica"/>
         </w:rPr>
-        <w:t xml:space="preserve">But maybe that’s not a problem. </w:t>
+        <w:t xml:space="preserve">But </w:t>
+      </w:r>
+      <w:r>
+        <w:rPr>
+          <w:rFonts w:ascii="Helvetica" w:hAnsi="Helvetica" w:cs="Helvetica"/>
+        </w:rPr>
+        <w:t xml:space="preserve">I need to work this out. </w:t>
       </w:r>
     </w:p>
     <w:p>
@@ -535,8 +581,16 @@
         <w:rPr>
           <w:rFonts w:ascii="Helvetica" w:hAnsi="Helvetica" w:cs="Helvetica"/>
         </w:rPr>
-        <w:t xml:space="preserve">The LV stuff is helpful—I will include. </w:t>
-      </w:r>
+        <w:t>The LV stuff is helpful</w:t>
+      </w:r>
+      <w:r>
+        <w:rPr>
+          <w:rFonts w:ascii="Helvetica" w:hAnsi="Helvetica" w:cs="Helvetica"/>
+        </w:rPr>
+        <w:t xml:space="preserve">, with the caveat about changing the definition of direct—and by extension—indirect effects. </w:t>
+      </w:r>
+      <w:bookmarkStart w:id="0" w:name="_GoBack"/>
+      <w:bookmarkEnd w:id="0"/>
     </w:p>
     <w:p>
       <w:pPr>
@@ -837,8 +891,6 @@
           <w:rFonts w:ascii="Helvetica" w:hAnsi="Helvetica" w:cs="Helvetica"/>
         </w:rPr>
       </w:pPr>
-      <w:bookmarkStart w:id="0" w:name="_GoBack"/>
-      <w:bookmarkEnd w:id="0"/>
     </w:p>
     <w:p>
       <w:pPr>

</xml_diff>

<commit_message>
making some revisions to the main text and the response. Most of the changes have to do with trying to address Klausmeiers suggestions for a more general definition of indirect effects based upon the LV model
</commit_message>
<xml_diff>
--- a/revision_package/Response_to_reviewers_second_revision.docx
+++ b/revision_package/Response_to_reviewers_second_revision.docx
@@ -12,6 +12,7 @@
           <w:rFonts w:ascii="Helvetica" w:hAnsi="Helvetica" w:cs="Helvetica"/>
         </w:rPr>
       </w:pPr>
+      <w:bookmarkStart w:id="0" w:name="_GoBack"/>
       <w:r>
         <w:rPr>
           <w:rFonts w:ascii="Helvetica" w:hAnsi="Helvetica" w:cs="Helvetica"/>
@@ -339,7 +340,35 @@
           <w:rFonts w:ascii="Helvetica" w:hAnsi="Helvetica" w:cs="Helvetica"/>
           <w:b/>
         </w:rPr>
-        <w:t xml:space="preserve">in the equations he used in the substitutable case.  I’m not sure whether there is a general problem here.  The fact that our analytical solutions match simulation results means we’re on the right track, but of course is no substitute for having the math correct. </w:t>
+        <w:t>in the equations he used in the substitutable case</w:t>
+      </w:r>
+      <w:r>
+        <w:rPr>
+          <w:rFonts w:ascii="Helvetica" w:hAnsi="Helvetica" w:cs="Helvetica"/>
+          <w:b/>
+        </w:rPr>
+        <w:t>—which is why his application of our method did not work</w:t>
+      </w:r>
+      <w:r>
+        <w:rPr>
+          <w:rFonts w:ascii="Helvetica" w:hAnsi="Helvetica" w:cs="Helvetica"/>
+          <w:b/>
+        </w:rPr>
+        <w:t xml:space="preserve">. </w:t>
+      </w:r>
+      <w:r>
+        <w:rPr>
+          <w:rFonts w:ascii="Helvetica" w:hAnsi="Helvetica" w:cs="Helvetica"/>
+          <w:b/>
+        </w:rPr>
+        <w:t xml:space="preserve"> Also t</w:t>
+      </w:r>
+      <w:r>
+        <w:rPr>
+          <w:rFonts w:ascii="Helvetica" w:hAnsi="Helvetica" w:cs="Helvetica"/>
+          <w:b/>
+        </w:rPr>
+        <w:t xml:space="preserve">he fact that our analytical solutions match simulation results means we’re on the right track, but of course is no substitute for having the math correct. </w:t>
       </w:r>
     </w:p>
     <w:p>
@@ -424,31 +453,214 @@
           <w:rFonts w:ascii="Helvetica" w:hAnsi="Helvetica" w:cs="Helvetica"/>
           <w:b/>
         </w:rPr>
-        <w:t xml:space="preserve"> But it may require a slight change in our definition of direct effects.  Is the sensitivity of </w:t>
+        <w:t xml:space="preserve"> But it may require a (important?) </w:t>
+      </w:r>
+      <w:r>
+        <w:rPr>
+          <w:rFonts w:ascii="Helvetica" w:hAnsi="Helvetica" w:cs="Helvetica"/>
+          <w:b/>
+        </w:rPr>
+        <w:t>change in our definition of direct effects.  Is the sensitivity of a species</w:t>
+      </w:r>
+      <w:r>
+        <w:rPr>
+          <w:rFonts w:ascii="Helvetica" w:hAnsi="Helvetica" w:cs="Helvetica"/>
+          <w:b/>
+        </w:rPr>
+        <w:t>’</w:t>
+      </w:r>
+      <w:r>
+        <w:rPr>
+          <w:rFonts w:ascii="Helvetica" w:hAnsi="Helvetica" w:cs="Helvetica"/>
+          <w:b/>
+        </w:rPr>
+        <w:t xml:space="preserve"> equilibrium abundance in</w:t>
+      </w:r>
+      <w:r>
+        <w:rPr>
+          <w:rFonts w:ascii="Helvetica" w:hAnsi="Helvetica" w:cs="Helvetica"/>
+          <w:b/>
+        </w:rPr>
+        <w:t xml:space="preserve"> monoculture (by definition K) the</w:t>
+      </w:r>
+      <w:r>
+        <w:rPr>
+          <w:rFonts w:ascii="Helvetica" w:hAnsi="Helvetica" w:cs="Helvetica"/>
+          <w:b/>
+        </w:rPr>
+        <w:t xml:space="preserve"> direct effect? Or is the</w:t>
+      </w:r>
+      <w:r>
+        <w:rPr>
+          <w:rFonts w:ascii="Helvetica" w:hAnsi="Helvetica" w:cs="Helvetica"/>
+          <w:b/>
+        </w:rPr>
+        <w:t xml:space="preserve"> direct effect the</w:t>
+      </w:r>
+      <w:r>
+        <w:rPr>
+          <w:rFonts w:ascii="Helvetica" w:hAnsi="Helvetica" w:cs="Helvetica"/>
+          <w:b/>
+        </w:rPr>
+        <w:t xml:space="preserve"> sensitivity</w:t>
+      </w:r>
+      <w:r>
+        <w:rPr>
+          <w:rFonts w:ascii="Helvetica" w:hAnsi="Helvetica" w:cs="Helvetica"/>
+          <w:b/>
+        </w:rPr>
+        <w:t xml:space="preserve"> of </w:t>
+      </w:r>
+      <w:r>
+        <w:rPr>
+          <w:rFonts w:ascii="Helvetica" w:hAnsi="Helvetica" w:cs="Helvetica"/>
+          <w:b/>
+        </w:rPr>
+        <w:t xml:space="preserve">equilibrium </w:t>
+      </w:r>
+      <w:r>
+        <w:rPr>
+          <w:rFonts w:ascii="Helvetica" w:hAnsi="Helvetica" w:cs="Helvetica"/>
+          <w:b/>
+        </w:rPr>
+        <w:lastRenderedPageBreak/>
+        <w:t xml:space="preserve">abundance </w:t>
+      </w:r>
+      <w:r>
+        <w:rPr>
+          <w:rFonts w:ascii="Helvetica" w:hAnsi="Helvetica" w:cs="Helvetica"/>
+          <w:b/>
+        </w:rPr>
+        <w:t xml:space="preserve">at the competitive equilibrium </w:t>
+      </w:r>
+      <w:r>
+        <w:rPr>
+          <w:rFonts w:ascii="Helvetica" w:hAnsi="Helvetica" w:cs="Helvetica"/>
+          <w:b/>
+        </w:rPr>
+        <w:t>while holding the competitor’s abundance constant? The second definition is what we have in the paper</w:t>
+      </w:r>
+      <w:r>
+        <w:rPr>
+          <w:rFonts w:ascii="Helvetica" w:hAnsi="Helvetica" w:cs="Helvetica"/>
+          <w:b/>
+        </w:rPr>
+        <w:t xml:space="preserve"> originally</w:t>
+      </w:r>
+      <w:r>
+        <w:rPr>
+          <w:rFonts w:ascii="Helvetica" w:hAnsi="Helvetica" w:cs="Helvetica"/>
+          <w:b/>
+        </w:rPr>
+        <w:t xml:space="preserve">, but the derivation that </w:t>
+      </w:r>
+      <w:proofErr w:type="spellStart"/>
+      <w:r>
+        <w:rPr>
+          <w:rFonts w:ascii="Helvetica" w:hAnsi="Helvetica" w:cs="Helvetica"/>
+          <w:b/>
+        </w:rPr>
+        <w:t>Klausmeier</w:t>
+      </w:r>
+      <w:proofErr w:type="spellEnd"/>
+      <w:r>
+        <w:rPr>
+          <w:rFonts w:ascii="Helvetica" w:hAnsi="Helvetica" w:cs="Helvetica"/>
+          <w:b/>
+        </w:rPr>
+        <w:t xml:space="preserve"> uses depends on the sensitivity of K. </w:t>
+      </w:r>
+      <w:r>
+        <w:rPr>
+          <w:rFonts w:ascii="Helvetica" w:hAnsi="Helvetica" w:cs="Helvetica"/>
+          <w:b/>
+        </w:rPr>
+        <w:t xml:space="preserve"> This comes up because it gives us two different ways to solve for direct effects.  I think in our models they end up being equal but I’m not sure they always will be. </w:t>
+      </w:r>
+    </w:p>
+    <w:p>
+      <w:pPr>
+        <w:widowControl w:val="0"/>
+        <w:autoSpaceDE w:val="0"/>
+        <w:autoSpaceDN w:val="0"/>
+        <w:adjustRightInd w:val="0"/>
+        <w:outlineLvl w:val="0"/>
+        <w:rPr>
+          <w:rFonts w:ascii="Helvetica" w:hAnsi="Helvetica" w:cs="Helvetica"/>
+        </w:rPr>
+      </w:pPr>
+    </w:p>
+    <w:p>
+      <w:pPr>
+        <w:widowControl w:val="0"/>
+        <w:autoSpaceDE w:val="0"/>
+        <w:autoSpaceDN w:val="0"/>
+        <w:adjustRightInd w:val="0"/>
+        <w:ind w:left="720"/>
+        <w:outlineLvl w:val="0"/>
+        <w:rPr>
+          <w:rFonts w:ascii="Helvetica" w:hAnsi="Helvetica" w:cs="Helvetica"/>
+        </w:rPr>
+      </w:pPr>
+      <w:r>
+        <w:rPr>
+          <w:rFonts w:ascii="Helvetica" w:hAnsi="Helvetica" w:cs="Helvetica"/>
+        </w:rPr>
+        <w:t xml:space="preserve">2) </w:t>
       </w:r>
       <w:proofErr w:type="gramStart"/>
       <w:r>
         <w:rPr>
           <w:rFonts w:ascii="Helvetica" w:hAnsi="Helvetica" w:cs="Helvetica"/>
-          <w:b/>
-        </w:rPr>
-        <w:t>a species</w:t>
+        </w:rPr>
+        <w:t>converting</w:t>
       </w:r>
       <w:proofErr w:type="gramEnd"/>
       <w:r>
         <w:rPr>
           <w:rFonts w:ascii="Helvetica" w:hAnsi="Helvetica" w:cs="Helvetica"/>
-          <w:b/>
-        </w:rPr>
-        <w:t xml:space="preserve"> equilibrium abundance in monoculture (by definition K) a direct effect? Or is the sensitivity of the species competitive equilibrium abundance while </w:t>
-      </w:r>
-      <w:r>
-        <w:rPr>
-          <w:rFonts w:ascii="Helvetica" w:hAnsi="Helvetica" w:cs="Helvetica"/>
-          <w:b/>
-        </w:rPr>
-        <w:lastRenderedPageBreak/>
-        <w:t xml:space="preserve">holding the competitor’s abundance constant the direct effect? The second definition is what we have in the paper, but the derivation that </w:t>
+        </w:rPr>
+        <w:t xml:space="preserve"> the resource-competition models to LV parameters, </w:t>
+      </w:r>
+    </w:p>
+    <w:p>
+      <w:pPr>
+        <w:widowControl w:val="0"/>
+        <w:autoSpaceDE w:val="0"/>
+        <w:autoSpaceDN w:val="0"/>
+        <w:adjustRightInd w:val="0"/>
+        <w:ind w:left="720"/>
+        <w:outlineLvl w:val="0"/>
+        <w:rPr>
+          <w:rFonts w:ascii="Helvetica" w:hAnsi="Helvetica" w:cs="Helvetica"/>
+        </w:rPr>
+      </w:pPr>
+    </w:p>
+    <w:p>
+      <w:pPr>
+        <w:widowControl w:val="0"/>
+        <w:autoSpaceDE w:val="0"/>
+        <w:autoSpaceDN w:val="0"/>
+        <w:adjustRightInd w:val="0"/>
+        <w:outlineLvl w:val="0"/>
+        <w:rPr>
+          <w:rFonts w:ascii="Helvetica" w:hAnsi="Helvetica" w:cs="Helvetica"/>
+          <w:b/>
+        </w:rPr>
+      </w:pPr>
+      <w:r>
+        <w:rPr>
+          <w:rFonts w:ascii="Helvetica" w:hAnsi="Helvetica" w:cs="Helvetica"/>
+          <w:b/>
+        </w:rPr>
+        <w:t xml:space="preserve">I don’t love this suggestion because it seems to defeat the purpose of looking at the mechanistic models in the first place. </w:t>
+      </w:r>
+      <w:r>
+        <w:rPr>
+          <w:rFonts w:ascii="Helvetica" w:hAnsi="Helvetica" w:cs="Helvetica"/>
+          <w:b/>
+        </w:rPr>
+        <w:t xml:space="preserve">  That is if you follow </w:t>
       </w:r>
       <w:proofErr w:type="spellStart"/>
       <w:r>
@@ -456,7 +668,7 @@
           <w:rFonts w:ascii="Helvetica" w:hAnsi="Helvetica" w:cs="Helvetica"/>
           <w:b/>
         </w:rPr>
-        <w:t>Klausmeier</w:t>
+        <w:t>Klausmeier’s</w:t>
       </w:r>
       <w:proofErr w:type="spellEnd"/>
       <w:r>
@@ -464,99 +676,7 @@
           <w:rFonts w:ascii="Helvetica" w:hAnsi="Helvetica" w:cs="Helvetica"/>
           <w:b/>
         </w:rPr>
-        <w:t xml:space="preserve"> uses depends on the sensitivity of K. </w:t>
-      </w:r>
-    </w:p>
-    <w:p>
-      <w:pPr>
-        <w:widowControl w:val="0"/>
-        <w:autoSpaceDE w:val="0"/>
-        <w:autoSpaceDN w:val="0"/>
-        <w:adjustRightInd w:val="0"/>
-        <w:outlineLvl w:val="0"/>
-        <w:rPr>
-          <w:rFonts w:ascii="Helvetica" w:hAnsi="Helvetica" w:cs="Helvetica"/>
-        </w:rPr>
-      </w:pPr>
-    </w:p>
-    <w:p>
-      <w:pPr>
-        <w:widowControl w:val="0"/>
-        <w:autoSpaceDE w:val="0"/>
-        <w:autoSpaceDN w:val="0"/>
-        <w:adjustRightInd w:val="0"/>
-        <w:ind w:left="720"/>
-        <w:outlineLvl w:val="0"/>
-        <w:rPr>
-          <w:rFonts w:ascii="Helvetica" w:hAnsi="Helvetica" w:cs="Helvetica"/>
-        </w:rPr>
-      </w:pPr>
-      <w:r>
-        <w:rPr>
-          <w:rFonts w:ascii="Helvetica" w:hAnsi="Helvetica" w:cs="Helvetica"/>
-        </w:rPr>
-        <w:t xml:space="preserve">2) </w:t>
-      </w:r>
-      <w:proofErr w:type="gramStart"/>
-      <w:r>
-        <w:rPr>
-          <w:rFonts w:ascii="Helvetica" w:hAnsi="Helvetica" w:cs="Helvetica"/>
-        </w:rPr>
-        <w:t>converting</w:t>
-      </w:r>
-      <w:proofErr w:type="gramEnd"/>
-      <w:r>
-        <w:rPr>
-          <w:rFonts w:ascii="Helvetica" w:hAnsi="Helvetica" w:cs="Helvetica"/>
-        </w:rPr>
-        <w:t xml:space="preserve"> the resource-competition models to LV parameters, </w:t>
-      </w:r>
-    </w:p>
-    <w:p>
-      <w:pPr>
-        <w:widowControl w:val="0"/>
-        <w:autoSpaceDE w:val="0"/>
-        <w:autoSpaceDN w:val="0"/>
-        <w:adjustRightInd w:val="0"/>
-        <w:ind w:left="720"/>
-        <w:outlineLvl w:val="0"/>
-        <w:rPr>
-          <w:rFonts w:ascii="Helvetica" w:hAnsi="Helvetica" w:cs="Helvetica"/>
-        </w:rPr>
-      </w:pPr>
-    </w:p>
-    <w:p>
-      <w:pPr>
-        <w:widowControl w:val="0"/>
-        <w:autoSpaceDE w:val="0"/>
-        <w:autoSpaceDN w:val="0"/>
-        <w:adjustRightInd w:val="0"/>
-        <w:outlineLvl w:val="0"/>
-        <w:rPr>
-          <w:rFonts w:ascii="Helvetica" w:hAnsi="Helvetica" w:cs="Helvetica"/>
-          <w:b/>
-        </w:rPr>
-      </w:pPr>
-      <w:r>
-        <w:rPr>
-          <w:rFonts w:ascii="Helvetica" w:hAnsi="Helvetica" w:cs="Helvetica"/>
-          <w:b/>
-        </w:rPr>
-        <w:t xml:space="preserve">I don’t love this suggestion because it seems to defeat the purpose of looking at the mechanistic models in the first place.  </w:t>
-      </w:r>
-      <w:r>
-        <w:rPr>
-          <w:rFonts w:ascii="Helvetica" w:hAnsi="Helvetica" w:cs="Helvetica"/>
-          <w:b/>
-        </w:rPr>
-        <w:t xml:space="preserve">But </w:t>
-      </w:r>
-      <w:r>
-        <w:rPr>
-          <w:rFonts w:ascii="Helvetica" w:hAnsi="Helvetica" w:cs="Helvetica"/>
-          <w:b/>
-        </w:rPr>
-        <w:t xml:space="preserve">I need to work this out. </w:t>
+        <w:t xml:space="preserve"> example he assumes that K is affected by resource supply but not the alphas and betas—this seems leapfrog a central question in the analysis.  I’d really like you’re feedback on this.  </w:t>
       </w:r>
     </w:p>
     <w:p>
@@ -795,44 +915,37 @@
         <w:t xml:space="preserve"> think a general case would make this a much better paper.  But I’m not confident in the notation or in deciding on a general formula for resource competition.  We could try working it out or we could bring on a mathematician. </w:t>
       </w:r>
     </w:p>
-    <w:p>
-      <w:pPr>
-        <w:widowControl w:val="0"/>
-        <w:autoSpaceDE w:val="0"/>
-        <w:autoSpaceDN w:val="0"/>
-        <w:adjustRightInd w:val="0"/>
-        <w:ind w:left="720"/>
-        <w:outlineLvl w:val="0"/>
-        <w:rPr>
-          <w:rFonts w:ascii="Helvetica" w:hAnsi="Helvetica" w:cs="Helvetica"/>
-        </w:rPr>
-      </w:pPr>
-    </w:p>
-    <w:p>
-      <w:pPr>
-        <w:widowControl w:val="0"/>
-        <w:autoSpaceDE w:val="0"/>
-        <w:autoSpaceDN w:val="0"/>
-        <w:adjustRightInd w:val="0"/>
-        <w:ind w:left="720"/>
-        <w:outlineLvl w:val="0"/>
-        <w:rPr>
-          <w:rFonts w:ascii="Helvetica" w:hAnsi="Helvetica" w:cs="Helvetica"/>
-        </w:rPr>
-      </w:pPr>
-      <w:r>
-        <w:rPr>
-          <w:rFonts w:ascii="Helvetica" w:hAnsi="Helvetica" w:cs="Helvetica"/>
-        </w:rPr>
-        <w:t>Reviewer 1 has a number of other comments. In a few places I found myself unable to follow their l</w:t>
-      </w:r>
-      <w:bookmarkStart w:id="0" w:name="_GoBack"/>
-      <w:bookmarkEnd w:id="0"/>
-      <w:r>
-        <w:rPr>
-          <w:rFonts w:ascii="Helvetica" w:hAnsi="Helvetica" w:cs="Helvetica"/>
-        </w:rPr>
-        <w:t>ogic, but this might just be me! Try to address their comments as best you can.</w:t>
+    <w:bookmarkEnd w:id="0"/>
+    <w:p>
+      <w:pPr>
+        <w:widowControl w:val="0"/>
+        <w:autoSpaceDE w:val="0"/>
+        <w:autoSpaceDN w:val="0"/>
+        <w:adjustRightInd w:val="0"/>
+        <w:ind w:left="720"/>
+        <w:outlineLvl w:val="0"/>
+        <w:rPr>
+          <w:rFonts w:ascii="Helvetica" w:hAnsi="Helvetica" w:cs="Helvetica"/>
+        </w:rPr>
+      </w:pPr>
+    </w:p>
+    <w:p>
+      <w:pPr>
+        <w:widowControl w:val="0"/>
+        <w:autoSpaceDE w:val="0"/>
+        <w:autoSpaceDN w:val="0"/>
+        <w:adjustRightInd w:val="0"/>
+        <w:ind w:left="720"/>
+        <w:outlineLvl w:val="0"/>
+        <w:rPr>
+          <w:rFonts w:ascii="Helvetica" w:hAnsi="Helvetica" w:cs="Helvetica"/>
+        </w:rPr>
+      </w:pPr>
+      <w:r>
+        <w:rPr>
+          <w:rFonts w:ascii="Helvetica" w:hAnsi="Helvetica" w:cs="Helvetica"/>
+        </w:rPr>
+        <w:t>Reviewer 1 has a number of other comments. In a few places I found myself unable to follow their logic, but this might just be me! Try to address their comments as best you can.</w:t>
       </w:r>
     </w:p>
     <w:p>
@@ -920,23 +1033,41 @@
         <w:outlineLvl w:val="0"/>
         <w:rPr>
           <w:rFonts w:ascii="Helvetica" w:hAnsi="Helvetica" w:cs="Helvetica"/>
-        </w:rPr>
-      </w:pPr>
-      <w:r>
-        <w:rPr>
-          <w:rFonts w:ascii="Helvetica" w:hAnsi="Helvetica" w:cs="Helvetica"/>
-        </w:rPr>
-        <w:t>I don’t understand this comment</w:t>
-      </w:r>
-      <w:r>
-        <w:rPr>
-          <w:rFonts w:ascii="Helvetica" w:hAnsi="Helvetica" w:cs="Helvetica"/>
+          <w:b/>
+        </w:rPr>
+      </w:pPr>
+      <w:r>
+        <w:rPr>
+          <w:rFonts w:ascii="Helvetica" w:hAnsi="Helvetica" w:cs="Helvetica"/>
+          <w:b/>
+        </w:rPr>
+        <w:t>I don’t</w:t>
+      </w:r>
+      <w:r>
+        <w:rPr>
+          <w:rFonts w:ascii="Helvetica" w:hAnsi="Helvetica" w:cs="Helvetica"/>
+          <w:b/>
+        </w:rPr>
+        <w:t xml:space="preserve"> really</w:t>
+      </w:r>
+      <w:r>
+        <w:rPr>
+          <w:rFonts w:ascii="Helvetica" w:hAnsi="Helvetica" w:cs="Helvetica"/>
+          <w:b/>
+        </w:rPr>
+        <w:t xml:space="preserve"> understand this comment</w:t>
+      </w:r>
+      <w:r>
+        <w:rPr>
+          <w:rFonts w:ascii="Helvetica" w:hAnsi="Helvetica" w:cs="Helvetica"/>
+          <w:b/>
         </w:rPr>
         <w:t xml:space="preserve"> about conservation of mass</w:t>
       </w:r>
       <w:r>
         <w:rPr>
           <w:rFonts w:ascii="Helvetica" w:hAnsi="Helvetica" w:cs="Helvetica"/>
+          <w:b/>
         </w:rPr>
         <w:t>.</w:t>
       </w:r>
@@ -1008,11 +1139,13 @@
         <w:outlineLvl w:val="0"/>
         <w:rPr>
           <w:rFonts w:ascii="Helvetica" w:hAnsi="Helvetica" w:cs="Helvetica"/>
-        </w:rPr>
-      </w:pPr>
-      <w:r>
-        <w:rPr>
-          <w:rFonts w:ascii="Helvetica" w:hAnsi="Helvetica" w:cs="Helvetica"/>
+          <w:b/>
+        </w:rPr>
+      </w:pPr>
+      <w:r>
+        <w:rPr>
+          <w:rFonts w:ascii="Helvetica" w:hAnsi="Helvetica" w:cs="Helvetica"/>
+          <w:b/>
         </w:rPr>
         <w:t>I don’t understand this comment.</w:t>
       </w:r>
@@ -1055,14 +1188,29 @@
         <w:autoSpaceDE w:val="0"/>
         <w:autoSpaceDN w:val="0"/>
         <w:adjustRightInd w:val="0"/>
-        <w:outlineLvl w:val="0"/>
-        <w:rPr>
-          <w:rFonts w:ascii="Helvetica" w:hAnsi="Helvetica" w:cs="Helvetica"/>
-        </w:rPr>
-      </w:pPr>
-      <w:r>
-        <w:rPr>
-          <w:rFonts w:ascii="Helvetica" w:hAnsi="Helvetica" w:cs="Helvetica"/>
+        <w:ind w:left="720"/>
+        <w:outlineLvl w:val="0"/>
+        <w:rPr>
+          <w:rFonts w:ascii="Helvetica" w:hAnsi="Helvetica" w:cs="Helvetica"/>
+        </w:rPr>
+      </w:pPr>
+    </w:p>
+    <w:p>
+      <w:pPr>
+        <w:widowControl w:val="0"/>
+        <w:autoSpaceDE w:val="0"/>
+        <w:autoSpaceDN w:val="0"/>
+        <w:adjustRightInd w:val="0"/>
+        <w:outlineLvl w:val="0"/>
+        <w:rPr>
+          <w:rFonts w:ascii="Helvetica" w:hAnsi="Helvetica" w:cs="Helvetica"/>
+          <w:b/>
+        </w:rPr>
+      </w:pPr>
+      <w:r>
+        <w:rPr>
+          <w:rFonts w:ascii="Helvetica" w:hAnsi="Helvetica" w:cs="Helvetica"/>
+          <w:b/>
         </w:rPr>
         <w:t>I don’t know which equation he’s talking about – the first few?</w:t>
       </w:r>
@@ -1130,11 +1278,13 @@
         <w:outlineLvl w:val="0"/>
         <w:rPr>
           <w:rFonts w:ascii="Helvetica" w:hAnsi="Helvetica" w:cs="Helvetica"/>
-        </w:rPr>
-      </w:pPr>
-      <w:r>
-        <w:rPr>
-          <w:rFonts w:ascii="Helvetica" w:hAnsi="Helvetica" w:cs="Helvetica"/>
+          <w:b/>
+        </w:rPr>
+      </w:pPr>
+      <w:r>
+        <w:rPr>
+          <w:rFonts w:ascii="Helvetica" w:hAnsi="Helvetica" w:cs="Helvetica"/>
+          <w:b/>
         </w:rPr>
         <w:t xml:space="preserve">I can do this. </w:t>
       </w:r>
@@ -1200,13 +1350,29 @@
         <w:outlineLvl w:val="0"/>
         <w:rPr>
           <w:rFonts w:ascii="Helvetica" w:hAnsi="Helvetica" w:cs="Helvetica"/>
-        </w:rPr>
-      </w:pPr>
-      <w:r>
-        <w:rPr>
-          <w:rFonts w:ascii="Helvetica" w:hAnsi="Helvetica" w:cs="Helvetica"/>
-        </w:rPr>
-        <w:t xml:space="preserve">Good point.  I need to clarify this. </w:t>
+          <w:b/>
+        </w:rPr>
+      </w:pPr>
+      <w:r>
+        <w:rPr>
+          <w:rFonts w:ascii="Helvetica" w:hAnsi="Helvetica" w:cs="Helvetica"/>
+          <w:b/>
+        </w:rPr>
+        <w:t xml:space="preserve">Good point.  I need to </w:t>
+      </w:r>
+      <w:r>
+        <w:rPr>
+          <w:rFonts w:ascii="Helvetica" w:hAnsi="Helvetica" w:cs="Helvetica"/>
+          <w:b/>
+        </w:rPr>
+        <w:t>change</w:t>
+      </w:r>
+      <w:r>
+        <w:rPr>
+          <w:rFonts w:ascii="Helvetica" w:hAnsi="Helvetica" w:cs="Helvetica"/>
+          <w:b/>
+        </w:rPr>
+        <w:t xml:space="preserve"> this. </w:t>
       </w:r>
     </w:p>
     <w:p>
@@ -1270,13 +1436,43 @@
         <w:outlineLvl w:val="0"/>
         <w:rPr>
           <w:rFonts w:ascii="Helvetica" w:hAnsi="Helvetica" w:cs="Helvetica"/>
-        </w:rPr>
-      </w:pPr>
-      <w:r>
-        <w:rPr>
-          <w:rFonts w:ascii="Helvetica" w:hAnsi="Helvetica" w:cs="Helvetica"/>
-        </w:rPr>
-        <w:t xml:space="preserve">Good point I need to clarify this. </w:t>
+          <w:b/>
+        </w:rPr>
+      </w:pPr>
+      <w:r>
+        <w:rPr>
+          <w:rFonts w:ascii="Helvetica" w:hAnsi="Helvetica" w:cs="Helvetica"/>
+          <w:b/>
+        </w:rPr>
+        <w:t xml:space="preserve">Good point I </w:t>
+      </w:r>
+      <w:r>
+        <w:rPr>
+          <w:rFonts w:ascii="Helvetica" w:hAnsi="Helvetica" w:cs="Helvetica"/>
+          <w:b/>
+        </w:rPr>
+        <w:t>can</w:t>
+      </w:r>
+      <w:r>
+        <w:rPr>
+          <w:rFonts w:ascii="Helvetica" w:hAnsi="Helvetica" w:cs="Helvetica"/>
+          <w:b/>
+        </w:rPr>
+        <w:t xml:space="preserve"> </w:t>
+      </w:r>
+      <w:r>
+        <w:rPr>
+          <w:rFonts w:ascii="Helvetica" w:hAnsi="Helvetica" w:cs="Helvetica"/>
+          <w:b/>
+        </w:rPr>
+        <w:t>change</w:t>
+      </w:r>
+      <w:r>
+        <w:rPr>
+          <w:rFonts w:ascii="Helvetica" w:hAnsi="Helvetica" w:cs="Helvetica"/>
+          <w:b/>
+        </w:rPr>
+        <w:t xml:space="preserve"> this. </w:t>
       </w:r>
     </w:p>
     <w:p>
@@ -1346,11 +1542,13 @@
         <w:outlineLvl w:val="0"/>
         <w:rPr>
           <w:rFonts w:ascii="Helvetica" w:hAnsi="Helvetica" w:cs="Helvetica"/>
-        </w:rPr>
-      </w:pPr>
-      <w:r>
-        <w:rPr>
-          <w:rFonts w:ascii="Helvetica" w:hAnsi="Helvetica" w:cs="Helvetica"/>
+          <w:b/>
+        </w:rPr>
+      </w:pPr>
+      <w:r>
+        <w:rPr>
+          <w:rFonts w:ascii="Helvetica" w:hAnsi="Helvetica" w:cs="Helvetica"/>
+          <w:b/>
         </w:rPr>
         <w:t xml:space="preserve">I can try and develop this.  </w:t>
       </w:r>
@@ -1408,11 +1606,13 @@
         <w:outlineLvl w:val="0"/>
         <w:rPr>
           <w:rFonts w:ascii="Helvetica" w:hAnsi="Helvetica" w:cs="Helvetica"/>
-        </w:rPr>
-      </w:pPr>
-      <w:r>
-        <w:rPr>
-          <w:rFonts w:ascii="Helvetica" w:hAnsi="Helvetica" w:cs="Helvetica"/>
+          <w:b/>
+        </w:rPr>
+      </w:pPr>
+      <w:r>
+        <w:rPr>
+          <w:rFonts w:ascii="Helvetica" w:hAnsi="Helvetica" w:cs="Helvetica"/>
+          <w:b/>
         </w:rPr>
         <w:t xml:space="preserve">I can do this. </w:t>
       </w:r>
@@ -1477,11 +1677,13 @@
         <w:outlineLvl w:val="0"/>
         <w:rPr>
           <w:rFonts w:ascii="Helvetica" w:hAnsi="Helvetica" w:cs="Helvetica"/>
-        </w:rPr>
-      </w:pPr>
-      <w:r>
-        <w:rPr>
-          <w:rFonts w:ascii="Helvetica" w:hAnsi="Helvetica" w:cs="Helvetica"/>
+          <w:b/>
+        </w:rPr>
+      </w:pPr>
+      <w:r>
+        <w:rPr>
+          <w:rFonts w:ascii="Helvetica" w:hAnsi="Helvetica" w:cs="Helvetica"/>
+          <w:b/>
         </w:rPr>
         <w:t xml:space="preserve">I like having some examples. </w:t>
       </w:r>

</xml_diff>

<commit_message>
factoring out the functions from the main R script and putting in a new R script of just functions. Makes sourcing functions easier to other test scripts.  Made a bunch of edits to the manuscript, completed Klausmeiers lotka volterra section and added equation for indirect effects to that section.
</commit_message>
<xml_diff>
--- a/revision_package/Response_to_reviewers_second_revision.docx
+++ b/revision_package/Response_to_reviewers_second_revision.docx
@@ -12,7 +12,6 @@
           <w:rFonts w:ascii="Helvetica" w:hAnsi="Helvetica" w:cs="Helvetica"/>
         </w:rPr>
       </w:pPr>
-      <w:bookmarkStart w:id="0" w:name="_GoBack"/>
       <w:r>
         <w:rPr>
           <w:rFonts w:ascii="Helvetica" w:hAnsi="Helvetica" w:cs="Helvetica"/>
@@ -915,7 +914,6 @@
         <w:t xml:space="preserve"> think a general case would make this a much better paper.  But I’m not confident in the notation or in deciding on a general formula for resource competition.  We could try working it out or we could bring on a mathematician. </w:t>
       </w:r>
     </w:p>
-    <w:bookmarkEnd w:id="0"/>
     <w:p>
       <w:pPr>
         <w:widowControl w:val="0"/>
@@ -1748,11 +1746,13 @@
         <w:outlineLvl w:val="0"/>
         <w:rPr>
           <w:rFonts w:ascii="Helvetica" w:hAnsi="Helvetica" w:cs="Helvetica"/>
-        </w:rPr>
-      </w:pPr>
-      <w:r>
-        <w:rPr>
-          <w:rFonts w:ascii="Helvetica" w:hAnsi="Helvetica" w:cs="Helvetica"/>
+          <w:b/>
+        </w:rPr>
+      </w:pPr>
+      <w:r>
+        <w:rPr>
+          <w:rFonts w:ascii="Helvetica" w:hAnsi="Helvetica" w:cs="Helvetica"/>
+          <w:b/>
         </w:rPr>
         <w:t xml:space="preserve">I can drop this. </w:t>
       </w:r>
@@ -1818,11 +1818,13 @@
         <w:outlineLvl w:val="0"/>
         <w:rPr>
           <w:rFonts w:ascii="Helvetica" w:hAnsi="Helvetica" w:cs="Helvetica"/>
-        </w:rPr>
-      </w:pPr>
-      <w:r>
-        <w:rPr>
-          <w:rFonts w:ascii="Helvetica" w:hAnsi="Helvetica" w:cs="Helvetica"/>
+          <w:b/>
+        </w:rPr>
+      </w:pPr>
+      <w:r>
+        <w:rPr>
+          <w:rFonts w:ascii="Helvetica" w:hAnsi="Helvetica" w:cs="Helvetica"/>
+          <w:b/>
         </w:rPr>
         <w:t>I can do this.</w:t>
       </w:r>
@@ -1893,15 +1895,19 @@
         <w:outlineLvl w:val="0"/>
         <w:rPr>
           <w:rFonts w:ascii="Helvetica" w:hAnsi="Helvetica" w:cs="Helvetica"/>
-        </w:rPr>
-      </w:pPr>
-      <w:r>
-        <w:rPr>
-          <w:rFonts w:ascii="Helvetica" w:hAnsi="Helvetica" w:cs="Helvetica"/>
+          <w:b/>
+        </w:rPr>
+      </w:pPr>
+      <w:bookmarkStart w:id="0" w:name="_GoBack"/>
+      <w:r>
+        <w:rPr>
+          <w:rFonts w:ascii="Helvetica" w:hAnsi="Helvetica" w:cs="Helvetica"/>
+          <w:b/>
         </w:rPr>
         <w:t xml:space="preserve">I’m an idiot.  I will fix. </w:t>
       </w:r>
     </w:p>
+    <w:bookmarkEnd w:id="0"/>
     <w:p>
       <w:pPr>
         <w:widowControl w:val="0"/>

</xml_diff>